<commit_message>
chapter 4 added of Linear Algebra
</commit_message>
<xml_diff>
--- a/Linear Algebra/notes.docx
+++ b/Linear Algebra/notes.docx
@@ -130,17 +130,38 @@
           <w:szCs w:val="32"/>
           <w:lang w:bidi="fa-IR"/>
         </w:rPr>
-        <w:t>A. COL1 B</w:t>
-      </w:r>
-      <w:r>
-        <w:rPr>
-          <w:rFonts w:cs="B Lotus" w:hint="cs"/>
-          <w:sz w:val="32"/>
-          <w:szCs w:val="32"/>
-          <w:rtl/>
-          <w:lang w:bidi="fa-IR"/>
-        </w:rPr>
-        <w:t xml:space="preserve"> . </w:t>
+        <w:t xml:space="preserve">A. COL1 </w:t>
+      </w:r>
+      <w:proofErr w:type="gramStart"/>
+      <w:r>
+        <w:rPr>
+          <w:rFonts w:cs="B Lotus"/>
+          <w:sz w:val="32"/>
+          <w:szCs w:val="32"/>
+          <w:lang w:bidi="fa-IR"/>
+        </w:rPr>
+        <w:t>B</w:t>
+      </w:r>
+      <w:r>
+        <w:rPr>
+          <w:rFonts w:cs="B Lotus" w:hint="cs"/>
+          <w:sz w:val="32"/>
+          <w:szCs w:val="32"/>
+          <w:rtl/>
+          <w:lang w:bidi="fa-IR"/>
+        </w:rPr>
+        <w:t xml:space="preserve"> .</w:t>
+      </w:r>
+      <w:proofErr w:type="gramEnd"/>
+      <w:r>
+        <w:rPr>
+          <w:rFonts w:cs="B Lotus" w:hint="cs"/>
+          <w:sz w:val="32"/>
+          <w:szCs w:val="32"/>
+          <w:rtl/>
+          <w:lang w:bidi="fa-IR"/>
+        </w:rPr>
+        <w:t xml:space="preserve"> </w:t>
       </w:r>
       <w:r>
         <w:rPr>
@@ -266,18 +287,91 @@
           <w:rFonts w:cs="B Lotus"/>
           <w:sz w:val="32"/>
           <w:szCs w:val="32"/>
-          <w:rtl/>
-          <w:lang w:bidi="fa-IR"/>
-        </w:rPr>
-      </w:pPr>
-      <w:r>
-        <w:rPr>
-          <w:rFonts w:cs="B Lotus" w:hint="cs"/>
-          <w:sz w:val="32"/>
-          <w:szCs w:val="32"/>
-          <w:rtl/>
-          <w:lang w:bidi="fa-IR"/>
-        </w:rPr>
+          <w:lang w:bidi="fa-IR"/>
+        </w:rPr>
+      </w:pPr>
+    </w:p>
+    <w:p>
+      <w:pPr>
+        <w:bidi/>
+        <w:jc w:val="both"/>
+        <w:rPr>
+          <w:rFonts w:cs="B Lotus"/>
+          <w:sz w:val="32"/>
+          <w:szCs w:val="32"/>
+          <w:lang w:bidi="fa-IR"/>
+        </w:rPr>
+      </w:pPr>
+    </w:p>
+    <w:p>
+      <w:pPr>
+        <w:bidi/>
+        <w:jc w:val="both"/>
+        <w:rPr>
+          <w:rFonts w:cs="B Lotus"/>
+          <w:sz w:val="32"/>
+          <w:szCs w:val="32"/>
+          <w:lang w:bidi="fa-IR"/>
+        </w:rPr>
+      </w:pPr>
+    </w:p>
+    <w:p>
+      <w:pPr>
+        <w:bidi/>
+        <w:jc w:val="both"/>
+        <w:rPr>
+          <w:rFonts w:cs="B Lotus"/>
+          <w:sz w:val="32"/>
+          <w:szCs w:val="32"/>
+          <w:lang w:bidi="fa-IR"/>
+        </w:rPr>
+      </w:pPr>
+    </w:p>
+    <w:p>
+      <w:pPr>
+        <w:bidi/>
+        <w:jc w:val="both"/>
+        <w:rPr>
+          <w:rFonts w:cs="B Lotus"/>
+          <w:sz w:val="32"/>
+          <w:szCs w:val="32"/>
+          <w:lang w:bidi="fa-IR"/>
+        </w:rPr>
+      </w:pPr>
+    </w:p>
+    <w:p>
+      <w:pPr>
+        <w:bidi/>
+        <w:jc w:val="both"/>
+        <w:rPr>
+          <w:rFonts w:cs="B Lotus"/>
+          <w:sz w:val="32"/>
+          <w:szCs w:val="32"/>
+          <w:lang w:bidi="fa-IR"/>
+        </w:rPr>
+      </w:pPr>
+    </w:p>
+    <w:p>
+      <w:pPr>
+        <w:bidi/>
+        <w:jc w:val="both"/>
+        <w:rPr>
+          <w:rFonts w:cs="B Lotus"/>
+          <w:sz w:val="32"/>
+          <w:szCs w:val="32"/>
+          <w:rtl/>
+          <w:lang w:bidi="fa-IR"/>
+        </w:rPr>
+      </w:pPr>
+      <w:r>
+        <w:rPr>
+          <w:rFonts w:cs="B Lotus" w:hint="cs"/>
+          <w:sz w:val="32"/>
+          <w:szCs w:val="32"/>
+          <w:rtl/>
+          <w:lang w:bidi="fa-IR"/>
+        </w:rPr>
+        <w:lastRenderedPageBreak/>
         <w:t>جلسه چهارم:</w:t>
       </w:r>
     </w:p>
@@ -286,10 +380,125 @@
         <w:bidi/>
         <w:jc w:val="both"/>
         <w:rPr>
-          <w:rFonts w:cs="B Lotus" w:hint="cs"/>
-          <w:sz w:val="32"/>
-          <w:szCs w:val="32"/>
-          <w:rtl/>
+          <w:rFonts w:cs="B Lotus"/>
+          <w:sz w:val="32"/>
+          <w:szCs w:val="32"/>
+          <w:lang w:bidi="fa-IR"/>
+        </w:rPr>
+      </w:pPr>
+      <w:r>
+        <w:rPr>
+          <w:noProof/>
+        </w:rPr>
+        <w:drawing>
+          <wp:inline distT="0" distB="0" distL="0" distR="0" wp14:anchorId="1B8C83EE" wp14:editId="2C275ABE">
+            <wp:extent cx="6675120" cy="3312160"/>
+            <wp:effectExtent l="0" t="0" r="0" b="2540"/>
+            <wp:docPr id="1165112262" name="Picture 1"/>
+            <wp:cNvGraphicFramePr>
+              <a:graphicFrameLocks xmlns:a="http://schemas.openxmlformats.org/drawingml/2006/main" noChangeAspect="1"/>
+            </wp:cNvGraphicFramePr>
+            <a:graphic xmlns:a="http://schemas.openxmlformats.org/drawingml/2006/main">
+              <a:graphicData uri="http://schemas.openxmlformats.org/drawingml/2006/picture">
+                <pic:pic xmlns:pic="http://schemas.openxmlformats.org/drawingml/2006/picture">
+                  <pic:nvPicPr>
+                    <pic:cNvPr id="1165112262" name=""/>
+                    <pic:cNvPicPr/>
+                  </pic:nvPicPr>
+                  <pic:blipFill>
+                    <a:blip r:embed="rId5"/>
+                    <a:stretch>
+                      <a:fillRect/>
+                    </a:stretch>
+                  </pic:blipFill>
+                  <pic:spPr>
+                    <a:xfrm>
+                      <a:off x="0" y="0"/>
+                      <a:ext cx="6675120" cy="3312160"/>
+                    </a:xfrm>
+                    <a:prstGeom prst="rect">
+                      <a:avLst/>
+                    </a:prstGeom>
+                  </pic:spPr>
+                </pic:pic>
+              </a:graphicData>
+            </a:graphic>
+          </wp:inline>
+        </w:drawing>
+      </w:r>
+    </w:p>
+    <w:p>
+      <w:pPr>
+        <w:bidi/>
+        <w:jc w:val="both"/>
+        <w:rPr>
+          <w:rFonts w:cs="B Lotus"/>
+          <w:sz w:val="32"/>
+          <w:szCs w:val="32"/>
+          <w:lang w:bidi="fa-IR"/>
+        </w:rPr>
+      </w:pPr>
+      <w:r>
+        <w:rPr>
+          <w:noProof/>
+        </w:rPr>
+        <w:drawing>
+          <wp:inline distT="0" distB="0" distL="0" distR="0" wp14:anchorId="309EE4CC" wp14:editId="44C3AC74">
+            <wp:extent cx="6675120" cy="1342390"/>
+            <wp:effectExtent l="0" t="0" r="0" b="0"/>
+            <wp:docPr id="1054371383" name="Picture 1"/>
+            <wp:cNvGraphicFramePr>
+              <a:graphicFrameLocks xmlns:a="http://schemas.openxmlformats.org/drawingml/2006/main" noChangeAspect="1"/>
+            </wp:cNvGraphicFramePr>
+            <a:graphic xmlns:a="http://schemas.openxmlformats.org/drawingml/2006/main">
+              <a:graphicData uri="http://schemas.openxmlformats.org/drawingml/2006/picture">
+                <pic:pic xmlns:pic="http://schemas.openxmlformats.org/drawingml/2006/picture">
+                  <pic:nvPicPr>
+                    <pic:cNvPr id="1054371383" name=""/>
+                    <pic:cNvPicPr/>
+                  </pic:nvPicPr>
+                  <pic:blipFill>
+                    <a:blip r:embed="rId6"/>
+                    <a:stretch>
+                      <a:fillRect/>
+                    </a:stretch>
+                  </pic:blipFill>
+                  <pic:spPr>
+                    <a:xfrm>
+                      <a:off x="0" y="0"/>
+                      <a:ext cx="6675120" cy="1342390"/>
+                    </a:xfrm>
+                    <a:prstGeom prst="rect">
+                      <a:avLst/>
+                    </a:prstGeom>
+                  </pic:spPr>
+                </pic:pic>
+              </a:graphicData>
+            </a:graphic>
+          </wp:inline>
+        </w:drawing>
+      </w:r>
+    </w:p>
+    <w:p>
+      <w:pPr>
+        <w:bidi/>
+        <w:jc w:val="both"/>
+        <w:rPr>
+          <w:rFonts w:cs="B Lotus"/>
+          <w:sz w:val="32"/>
+          <w:szCs w:val="32"/>
+          <w:lang w:bidi="fa-IR"/>
+        </w:rPr>
+      </w:pPr>
+    </w:p>
+    <w:p>
+      <w:pPr>
+        <w:bidi/>
+        <w:jc w:val="both"/>
+        <w:rPr>
+          <w:rFonts w:cs="B Lotus" w:hint="cs"/>
+          <w:sz w:val="32"/>
+          <w:szCs w:val="32"/>
           <w:lang w:bidi="fa-IR"/>
         </w:rPr>
       </w:pPr>

</xml_diff>

<commit_message>
[ADD] lecture 5 of MIT course added.
</commit_message>
<xml_diff>
--- a/Linear Algebra/notes.docx
+++ b/Linear Algebra/notes.docx
@@ -130,38 +130,17 @@
           <w:szCs w:val="32"/>
           <w:lang w:bidi="fa-IR"/>
         </w:rPr>
-        <w:t xml:space="preserve">A. COL1 </w:t>
-      </w:r>
-      <w:proofErr w:type="gramStart"/>
-      <w:r>
-        <w:rPr>
-          <w:rFonts w:cs="B Lotus"/>
-          <w:sz w:val="32"/>
-          <w:szCs w:val="32"/>
-          <w:lang w:bidi="fa-IR"/>
-        </w:rPr>
-        <w:t>B</w:t>
-      </w:r>
-      <w:r>
-        <w:rPr>
-          <w:rFonts w:cs="B Lotus" w:hint="cs"/>
-          <w:sz w:val="32"/>
-          <w:szCs w:val="32"/>
-          <w:rtl/>
-          <w:lang w:bidi="fa-IR"/>
-        </w:rPr>
-        <w:t xml:space="preserve"> .</w:t>
-      </w:r>
-      <w:proofErr w:type="gramEnd"/>
-      <w:r>
-        <w:rPr>
-          <w:rFonts w:cs="B Lotus" w:hint="cs"/>
-          <w:sz w:val="32"/>
-          <w:szCs w:val="32"/>
-          <w:rtl/>
-          <w:lang w:bidi="fa-IR"/>
-        </w:rPr>
-        <w:t xml:space="preserve"> </w:t>
+        <w:t>A. COL1 B</w:t>
+      </w:r>
+      <w:r>
+        <w:rPr>
+          <w:rFonts w:cs="B Lotus" w:hint="cs"/>
+          <w:sz w:val="32"/>
+          <w:szCs w:val="32"/>
+          <w:rtl/>
+          <w:lang w:bidi="fa-IR"/>
+        </w:rPr>
+        <w:t xml:space="preserve"> . </w:t>
       </w:r>
       <w:r>
         <w:rPr>
@@ -496,7 +475,681 @@
         <w:bidi/>
         <w:jc w:val="both"/>
         <w:rPr>
-          <w:rFonts w:cs="B Lotus" w:hint="cs"/>
+          <w:rFonts w:cs="B Lotus"/>
+          <w:sz w:val="32"/>
+          <w:szCs w:val="32"/>
+          <w:rtl/>
+          <w:lang w:bidi="fa-IR"/>
+        </w:rPr>
+      </w:pPr>
+      <w:r>
+        <w:rPr>
+          <w:rFonts w:cs="B Lotus" w:hint="cs"/>
+          <w:sz w:val="32"/>
+          <w:szCs w:val="32"/>
+          <w:rtl/>
+          <w:lang w:bidi="fa-IR"/>
+        </w:rPr>
+        <w:t>جلسه پنجم:</w:t>
+      </w:r>
+    </w:p>
+    <w:p>
+      <w:pPr>
+        <w:bidi/>
+        <w:jc w:val="both"/>
+        <w:rPr>
+          <w:rFonts w:cs="B Lotus"/>
+          <w:sz w:val="32"/>
+          <w:szCs w:val="32"/>
+          <w:rtl/>
+          <w:lang w:bidi="fa-IR"/>
+        </w:rPr>
+      </w:pPr>
+      <w:r>
+        <w:rPr>
+          <w:rFonts w:cs="B Lotus" w:hint="cs"/>
+          <w:sz w:val="32"/>
+          <w:szCs w:val="32"/>
+          <w:rtl/>
+          <w:lang w:bidi="fa-IR"/>
+        </w:rPr>
+        <w:t xml:space="preserve">در </w:t>
+      </w:r>
+      <w:r>
+        <w:rPr>
+          <w:rFonts w:cs="B Lotus"/>
+          <w:sz w:val="32"/>
+          <w:szCs w:val="32"/>
+          <w:lang w:bidi="fa-IR"/>
+        </w:rPr>
+        <w:t>permutation</w:t>
+      </w:r>
+      <w:r>
+        <w:rPr>
+          <w:rFonts w:cs="B Lotus" w:hint="cs"/>
+          <w:sz w:val="32"/>
+          <w:szCs w:val="32"/>
+          <w:rtl/>
+          <w:lang w:bidi="fa-IR"/>
+        </w:rPr>
+        <w:t xml:space="preserve"> میتوانیم روی سطر ها عملیات انجام بدهیم و جابجا بکنیم مثلا اگر </w:t>
+      </w:r>
+      <w:r>
+        <w:rPr>
+          <w:rFonts w:cs="B Lotus"/>
+          <w:sz w:val="32"/>
+          <w:szCs w:val="32"/>
+          <w:lang w:bidi="fa-IR"/>
+        </w:rPr>
+        <w:t>pivot</w:t>
+      </w:r>
+      <w:r>
+        <w:rPr>
+          <w:rFonts w:cs="B Lotus" w:hint="cs"/>
+          <w:sz w:val="32"/>
+          <w:szCs w:val="32"/>
+          <w:rtl/>
+          <w:lang w:bidi="fa-IR"/>
+        </w:rPr>
+        <w:t xml:space="preserve"> صفر شد جابجا کنیم و مشکل حل شود. </w:t>
+      </w:r>
+    </w:p>
+    <w:p>
+      <w:pPr>
+        <w:bidi/>
+        <w:jc w:val="both"/>
+        <w:rPr>
+          <w:rFonts w:cs="B Lotus"/>
+          <w:sz w:val="32"/>
+          <w:szCs w:val="32"/>
+          <w:rtl/>
+          <w:lang w:bidi="fa-IR"/>
+        </w:rPr>
+      </w:pPr>
+      <w:r>
+        <w:rPr>
+          <w:rFonts w:cs="B Lotus" w:hint="cs"/>
+          <w:sz w:val="32"/>
+          <w:szCs w:val="32"/>
+          <w:rtl/>
+          <w:lang w:bidi="fa-IR"/>
+        </w:rPr>
+        <w:t xml:space="preserve">اگر </w:t>
+      </w:r>
+      <w:r>
+        <w:rPr>
+          <w:rFonts w:cs="B Lotus"/>
+          <w:sz w:val="32"/>
+          <w:szCs w:val="32"/>
+          <w:lang w:bidi="fa-IR"/>
+        </w:rPr>
+        <w:t>pivot</w:t>
+      </w:r>
+      <w:r>
+        <w:rPr>
+          <w:rFonts w:cs="B Lotus" w:hint="cs"/>
+          <w:sz w:val="32"/>
+          <w:szCs w:val="32"/>
+          <w:rtl/>
+          <w:lang w:bidi="fa-IR"/>
+        </w:rPr>
+        <w:t xml:space="preserve">یی نزدیک به صفر باشد از لحاظ عددی برای ما خوب نیست. </w:t>
+      </w:r>
+      <w:r>
+        <w:rPr>
+          <w:rFonts w:cs="B Lotus" w:hint="cs"/>
+          <w:sz w:val="32"/>
+          <w:szCs w:val="32"/>
+          <w:rtl/>
+          <w:lang w:bidi="fa-IR"/>
+        </w:rPr>
+        <w:t xml:space="preserve">حاصل ضرب یک ماتریس در </w:t>
+      </w:r>
+      <w:r>
+        <w:rPr>
+          <w:rFonts w:cs="B Lotus"/>
+          <w:sz w:val="32"/>
+          <w:szCs w:val="32"/>
+          <w:lang w:bidi="fa-IR"/>
+        </w:rPr>
+        <w:t>transpose</w:t>
+      </w:r>
+      <w:r>
+        <w:rPr>
+          <w:rFonts w:cs="B Lotus" w:hint="cs"/>
+          <w:sz w:val="32"/>
+          <w:szCs w:val="32"/>
+          <w:rtl/>
+          <w:lang w:bidi="fa-IR"/>
+        </w:rPr>
+        <w:t xml:space="preserve"> خودش ماتریس متقارن خواهد شد. </w:t>
+      </w:r>
+      <w:r>
+        <w:rPr>
+          <w:rFonts w:cs="B Lotus" w:hint="cs"/>
+          <w:sz w:val="32"/>
+          <w:szCs w:val="32"/>
+          <w:rtl/>
+          <w:lang w:bidi="fa-IR"/>
+        </w:rPr>
+        <w:t xml:space="preserve">ماتریس متقارن </w:t>
+      </w:r>
+      <w:r>
+        <w:rPr>
+          <w:rFonts w:cs="B Lotus"/>
+          <w:sz w:val="32"/>
+          <w:szCs w:val="32"/>
+          <w:lang w:bidi="fa-IR"/>
+        </w:rPr>
+        <w:t>transpose</w:t>
+      </w:r>
+      <w:r>
+        <w:rPr>
+          <w:rFonts w:cs="B Lotus" w:hint="cs"/>
+          <w:sz w:val="32"/>
+          <w:szCs w:val="32"/>
+          <w:rtl/>
+          <w:lang w:bidi="fa-IR"/>
+        </w:rPr>
+        <w:t xml:space="preserve"> خودش، به خودش دوباره تبدیل میشود. </w:t>
+      </w:r>
+    </w:p>
+    <w:p>
+      <w:pPr>
+        <w:bidi/>
+        <w:jc w:val="both"/>
+        <w:rPr>
+          <w:rFonts w:cs="B Lotus"/>
+          <w:sz w:val="32"/>
+          <w:szCs w:val="32"/>
+          <w:rtl/>
+          <w:lang w:bidi="fa-IR"/>
+        </w:rPr>
+      </w:pPr>
+    </w:p>
+    <w:p>
+      <w:pPr>
+        <w:bidi/>
+        <w:jc w:val="both"/>
+        <w:rPr>
+          <w:rFonts w:cs="B Lotus"/>
+          <w:sz w:val="32"/>
+          <w:szCs w:val="32"/>
+          <w:rtl/>
+          <w:lang w:bidi="fa-IR"/>
+        </w:rPr>
+      </w:pPr>
+    </w:p>
+    <w:p>
+      <w:pPr>
+        <w:bidi/>
+        <w:jc w:val="both"/>
+        <w:rPr>
+          <w:rFonts w:cs="B Lotus"/>
+          <w:sz w:val="32"/>
+          <w:szCs w:val="32"/>
+          <w:rtl/>
+          <w:lang w:bidi="fa-IR"/>
+        </w:rPr>
+      </w:pPr>
+      <w:r>
+        <w:rPr>
+          <w:rFonts w:cs="B Lotus" w:hint="cs"/>
+          <w:sz w:val="32"/>
+          <w:szCs w:val="32"/>
+          <w:rtl/>
+          <w:lang w:bidi="fa-IR"/>
+        </w:rPr>
+        <w:lastRenderedPageBreak/>
+        <w:t xml:space="preserve">در فضای برداری عملیات هایی که انجام میدهیم نباید از روی خطی که میکشیم جدا شوند چه ضرب باشد چه جمع و اون خط یا اون برداری که خط را تشکیل میدهد و تا بینهایت میرود باید از مبدا رد شود حتما. </w:t>
+      </w:r>
+      <w:r>
+        <w:rPr>
+          <w:rFonts w:cs="B Lotus" w:hint="cs"/>
+          <w:sz w:val="32"/>
+          <w:szCs w:val="32"/>
+          <w:rtl/>
+          <w:lang w:bidi="fa-IR"/>
+        </w:rPr>
+        <w:t xml:space="preserve">اگر از مبدا رد نشود و مثلا با یک بردار صفر ضرب شود و صفر شود دیگر روی خط اون بردار نیستیم. </w:t>
+      </w:r>
+      <w:r>
+        <w:rPr>
+          <w:rFonts w:cs="B Lotus" w:hint="cs"/>
+          <w:sz w:val="32"/>
+          <w:szCs w:val="32"/>
+          <w:rtl/>
+          <w:lang w:bidi="fa-IR"/>
+        </w:rPr>
+        <w:t xml:space="preserve">این خط یک زیر فضا از فضای برداری اصلی است. </w:t>
+      </w:r>
+      <w:r>
+        <w:rPr>
+          <w:rFonts w:cs="B Lotus" w:hint="cs"/>
+          <w:sz w:val="32"/>
+          <w:szCs w:val="32"/>
+          <w:rtl/>
+          <w:lang w:bidi="fa-IR"/>
+        </w:rPr>
+        <w:t xml:space="preserve">تمام فضای برداری در 2 بعد زیر فضای 2 بعد حساب میشود. هر خطی هم از مبدا بگذرد جز زیر فضای 2 بعد خواهد بود. </w:t>
+      </w:r>
+      <w:r>
+        <w:rPr>
+          <w:rFonts w:cs="B Lotus" w:hint="cs"/>
+          <w:sz w:val="32"/>
+          <w:szCs w:val="32"/>
+          <w:rtl/>
+          <w:lang w:bidi="fa-IR"/>
+        </w:rPr>
+        <w:t xml:space="preserve">هر بردار صفر هم جز زیر فضا خواهد بود چون چه جمع کنی چه ضرب کنی باز روی همان نقطه خواهی بود و از روی آن جدا نمیشوی. </w:t>
+      </w:r>
+    </w:p>
+    <w:p>
+      <w:pPr>
+        <w:bidi/>
+        <w:jc w:val="both"/>
+        <w:rPr>
+          <w:rFonts w:cs="B Lotus"/>
+          <w:sz w:val="32"/>
+          <w:szCs w:val="32"/>
+          <w:rtl/>
+          <w:lang w:bidi="fa-IR"/>
+        </w:rPr>
+      </w:pPr>
+      <w:r>
+        <w:rPr>
+          <w:rFonts w:cs="B Lotus" w:hint="cs"/>
+          <w:sz w:val="32"/>
+          <w:szCs w:val="32"/>
+          <w:rtl/>
+          <w:lang w:bidi="fa-IR"/>
+        </w:rPr>
+        <w:t xml:space="preserve">در فضای 3 بعدی، خط و صفحه و مبدا صفر جز زیر  فضای خواهند بود. </w:t>
+      </w:r>
+    </w:p>
+    <w:p>
+      <w:pPr>
+        <w:bidi/>
+        <w:jc w:val="both"/>
+        <w:rPr>
+          <w:rFonts w:cs="B Lotus"/>
+          <w:sz w:val="32"/>
+          <w:szCs w:val="32"/>
+          <w:rtl/>
+          <w:lang w:bidi="fa-IR"/>
+        </w:rPr>
+      </w:pPr>
+      <w:r>
+        <w:rPr>
+          <w:rFonts w:cs="B Lotus" w:hint="cs"/>
+          <w:sz w:val="32"/>
+          <w:szCs w:val="32"/>
+          <w:rtl/>
+          <w:lang w:bidi="fa-IR"/>
+        </w:rPr>
+        <w:t xml:space="preserve">حالا چطوری از طریق یک ماتریس یک زیر فضا بسازیم؟ </w:t>
+      </w:r>
+    </w:p>
+    <w:p>
+      <w:pPr>
+        <w:bidi/>
+        <w:jc w:val="both"/>
+        <w:rPr>
+          <w:rFonts w:cs="B Lotus" w:hint="cs"/>
+          <w:sz w:val="32"/>
+          <w:szCs w:val="32"/>
+          <w:rtl/>
+          <w:lang w:bidi="fa-IR"/>
+        </w:rPr>
+      </w:pPr>
+      <w:r>
+        <w:rPr>
+          <w:rFonts w:cs="B Lotus" w:hint="cs"/>
+          <w:sz w:val="32"/>
+          <w:szCs w:val="32"/>
+          <w:rtl/>
+          <w:lang w:bidi="fa-IR"/>
+        </w:rPr>
+        <w:t>باید هر ترکیب خطی مثل ضرب و جمع را پوشش بدهیم</w:t>
+      </w:r>
+      <w:r>
+        <w:rPr>
+          <w:rFonts w:cs="B Lotus" w:hint="cs"/>
+          <w:sz w:val="32"/>
+          <w:szCs w:val="32"/>
+          <w:rtl/>
+          <w:lang w:bidi="fa-IR"/>
+        </w:rPr>
+        <w:t xml:space="preserve"> تا یک زیر فضا را تشکیل بدهیم، یعنی چه ضرب چه جمع این 2 عملیات. </w:t>
+      </w:r>
+      <w:r>
+        <w:rPr>
+          <w:rFonts w:cs="B Lotus" w:hint="cs"/>
+          <w:sz w:val="32"/>
+          <w:szCs w:val="32"/>
+          <w:rtl/>
+          <w:lang w:bidi="fa-IR"/>
+        </w:rPr>
+        <w:t>ضرب در یک عددی و جمع 2 بردار</w:t>
+      </w:r>
+      <w:r>
+        <w:rPr>
+          <w:rFonts w:cs="B Lotus" w:hint="cs"/>
+          <w:sz w:val="32"/>
+          <w:szCs w:val="32"/>
+          <w:rtl/>
+          <w:lang w:bidi="fa-IR"/>
+        </w:rPr>
+        <w:t xml:space="preserve"> در نتیجه این 2 عملیات یک زیر فضا خواهم داشت</w:t>
+      </w:r>
+      <w:r>
+        <w:rPr>
+          <w:rFonts w:cs="B Lotus" w:hint="cs"/>
+          <w:sz w:val="32"/>
+          <w:szCs w:val="32"/>
+          <w:rtl/>
+          <w:lang w:bidi="fa-IR"/>
+        </w:rPr>
+        <w:t xml:space="preserve"> که به این </w:t>
+      </w:r>
+      <w:r>
+        <w:rPr>
+          <w:rFonts w:cs="B Lotus"/>
+          <w:sz w:val="32"/>
+          <w:szCs w:val="32"/>
+          <w:lang w:bidi="fa-IR"/>
+        </w:rPr>
+        <w:t>column space</w:t>
+      </w:r>
+      <w:r>
+        <w:rPr>
+          <w:rFonts w:cs="B Lotus" w:hint="cs"/>
+          <w:sz w:val="32"/>
+          <w:szCs w:val="32"/>
+          <w:rtl/>
+          <w:lang w:bidi="fa-IR"/>
+        </w:rPr>
+        <w:t xml:space="preserve"> گفته میشود. </w:t>
+      </w:r>
+      <w:r>
+        <w:rPr>
+          <w:rFonts w:cs="B Lotus" w:hint="cs"/>
+          <w:sz w:val="32"/>
+          <w:szCs w:val="32"/>
+          <w:rtl/>
+          <w:lang w:bidi="fa-IR"/>
+        </w:rPr>
+        <w:t xml:space="preserve">که با </w:t>
+      </w:r>
+      <w:r>
+        <w:rPr>
+          <w:rFonts w:cs="B Lotus"/>
+          <w:sz w:val="32"/>
+          <w:szCs w:val="32"/>
+          <w:lang w:bidi="fa-IR"/>
+        </w:rPr>
+        <w:t>C(A)</w:t>
+      </w:r>
+      <w:r>
+        <w:rPr>
+          <w:rFonts w:cs="B Lotus" w:hint="cs"/>
+          <w:sz w:val="32"/>
+          <w:szCs w:val="32"/>
+          <w:rtl/>
+          <w:lang w:bidi="fa-IR"/>
+        </w:rPr>
+        <w:t xml:space="preserve"> نمایش خواهیم داد. </w:t>
+      </w:r>
+      <w:r>
+        <w:rPr>
+          <w:rFonts w:cs="B Lotus" w:hint="cs"/>
+          <w:sz w:val="32"/>
+          <w:szCs w:val="32"/>
+          <w:rtl/>
+          <w:lang w:bidi="fa-IR"/>
+        </w:rPr>
+        <w:t xml:space="preserve">تمام این ترکیبات یک صفحه میسازد از بردار های مختلف. </w:t>
+      </w:r>
+    </w:p>
+    <w:p>
+      <w:pPr>
+        <w:bidi/>
+        <w:jc w:val="both"/>
+        <w:rPr>
+          <w:rFonts w:cs="B Lotus"/>
+          <w:sz w:val="32"/>
+          <w:szCs w:val="32"/>
+          <w:rtl/>
+          <w:lang w:bidi="fa-IR"/>
+        </w:rPr>
+      </w:pPr>
+    </w:p>
+    <w:p>
+      <w:pPr>
+        <w:bidi/>
+        <w:jc w:val="both"/>
+        <w:rPr>
+          <w:rFonts w:cs="B Lotus"/>
+          <w:sz w:val="32"/>
+          <w:szCs w:val="32"/>
+          <w:rtl/>
+          <w:lang w:bidi="fa-IR"/>
+        </w:rPr>
+      </w:pPr>
+    </w:p>
+    <w:p>
+      <w:pPr>
+        <w:bidi/>
+        <w:jc w:val="both"/>
+        <w:rPr>
+          <w:rFonts w:cs="B Lotus"/>
+          <w:sz w:val="32"/>
+          <w:szCs w:val="32"/>
+          <w:rtl/>
+          <w:lang w:bidi="fa-IR"/>
+        </w:rPr>
+      </w:pPr>
+    </w:p>
+    <w:p>
+      <w:pPr>
+        <w:bidi/>
+        <w:jc w:val="both"/>
+        <w:rPr>
+          <w:rFonts w:cs="B Lotus"/>
+          <w:sz w:val="32"/>
+          <w:szCs w:val="32"/>
+          <w:rtl/>
+          <w:lang w:bidi="fa-IR"/>
+        </w:rPr>
+      </w:pPr>
+    </w:p>
+    <w:p>
+      <w:pPr>
+        <w:bidi/>
+        <w:jc w:val="both"/>
+        <w:rPr>
+          <w:rFonts w:cs="B Lotus"/>
+          <w:sz w:val="32"/>
+          <w:szCs w:val="32"/>
+          <w:rtl/>
+          <w:lang w:bidi="fa-IR"/>
+        </w:rPr>
+      </w:pPr>
+    </w:p>
+    <w:p>
+      <w:pPr>
+        <w:bidi/>
+        <w:jc w:val="both"/>
+        <w:rPr>
+          <w:rFonts w:cs="B Lotus"/>
+          <w:sz w:val="32"/>
+          <w:szCs w:val="32"/>
+          <w:rtl/>
+          <w:lang w:bidi="fa-IR"/>
+        </w:rPr>
+      </w:pPr>
+      <w:r>
+        <w:rPr>
+          <w:rFonts w:cs="B Lotus" w:hint="cs"/>
+          <w:sz w:val="32"/>
+          <w:szCs w:val="32"/>
+          <w:rtl/>
+          <w:lang w:bidi="fa-IR"/>
+        </w:rPr>
+        <w:t>دوره مکتب خونه:</w:t>
+      </w:r>
+    </w:p>
+    <w:p>
+      <w:pPr>
+        <w:bidi/>
+        <w:jc w:val="both"/>
+        <w:rPr>
+          <w:rFonts w:cs="B Lotus"/>
+          <w:sz w:val="32"/>
+          <w:szCs w:val="32"/>
+          <w:rtl/>
+          <w:lang w:bidi="fa-IR"/>
+        </w:rPr>
+      </w:pPr>
+      <w:r>
+        <w:rPr>
+          <w:rFonts w:cs="B Lotus" w:hint="cs"/>
+          <w:sz w:val="32"/>
+          <w:szCs w:val="32"/>
+          <w:rtl/>
+          <w:lang w:bidi="fa-IR"/>
+        </w:rPr>
+        <w:t>فصل اول جلسه اول:</w:t>
+      </w:r>
+    </w:p>
+    <w:p>
+      <w:pPr>
+        <w:bidi/>
+        <w:jc w:val="both"/>
+        <w:rPr>
+          <w:rFonts w:cs="B Lotus"/>
+          <w:sz w:val="32"/>
+          <w:szCs w:val="32"/>
+          <w:rtl/>
+          <w:lang w:bidi="fa-IR"/>
+        </w:rPr>
+      </w:pPr>
+      <w:r>
+        <w:rPr>
+          <w:rFonts w:cs="B Lotus" w:hint="cs"/>
+          <w:sz w:val="32"/>
+          <w:szCs w:val="32"/>
+          <w:rtl/>
+          <w:lang w:bidi="fa-IR"/>
+        </w:rPr>
+        <w:t xml:space="preserve">اگر بتوانیم یک بردار را با یک ضریب غیر صفری، به صفر برداری تبدیل کنیم دیگر مستقل خطی نیست. </w:t>
+      </w:r>
+    </w:p>
+    <w:p>
+      <w:pPr>
+        <w:bidi/>
+        <w:jc w:val="both"/>
+        <w:rPr>
+          <w:rFonts w:cs="B Lotus"/>
+          <w:sz w:val="32"/>
+          <w:szCs w:val="32"/>
+          <w:rtl/>
+          <w:lang w:bidi="fa-IR"/>
+        </w:rPr>
+      </w:pPr>
+      <w:r>
+        <w:rPr>
+          <w:rFonts w:cs="B Lotus" w:hint="cs"/>
+          <w:sz w:val="32"/>
+          <w:szCs w:val="32"/>
+          <w:rtl/>
+          <w:lang w:bidi="fa-IR"/>
+        </w:rPr>
+        <w:lastRenderedPageBreak/>
+        <w:t>ضرب داخلی یک عملگر فضای برداری هستند بعلاوه یک عملگر ضرب داخلی که با دو پرانتز نمایش میدهند. یک سری خواص دارد: یک خطی هست نسبت به پارامتر او</w:t>
+      </w:r>
+      <w:r>
+        <w:rPr>
+          <w:rFonts w:cs="B Lotus" w:hint="cs"/>
+          <w:sz w:val="32"/>
+          <w:szCs w:val="32"/>
+          <w:rtl/>
+          <w:lang w:bidi="fa-IR"/>
+        </w:rPr>
+        <w:t xml:space="preserve">لش. </w:t>
+      </w:r>
+      <w:r>
+        <w:rPr>
+          <w:rFonts w:cs="B Lotus" w:hint="cs"/>
+          <w:sz w:val="32"/>
+          <w:szCs w:val="32"/>
+          <w:rtl/>
+          <w:lang w:bidi="fa-IR"/>
+        </w:rPr>
+        <w:t xml:space="preserve">ضرب داخلی دو تا </w:t>
+      </w:r>
+      <w:r>
+        <w:rPr>
+          <w:rFonts w:cs="B Lotus" w:hint="cs"/>
+          <w:sz w:val="32"/>
+          <w:szCs w:val="32"/>
+          <w:rtl/>
+          <w:lang w:bidi="fa-IR"/>
+        </w:rPr>
+        <w:t xml:space="preserve">بردار میگیرد و یک </w:t>
+      </w:r>
+      <w:proofErr w:type="spellStart"/>
+      <w:r>
+        <w:rPr>
+          <w:rFonts w:cs="B Lotus" w:hint="cs"/>
+          <w:sz w:val="32"/>
+          <w:szCs w:val="32"/>
+          <w:rtl/>
+          <w:lang w:bidi="fa-IR"/>
+        </w:rPr>
+        <w:t>اسکالر</w:t>
+      </w:r>
+      <w:proofErr w:type="spellEnd"/>
+      <w:r>
+        <w:rPr>
+          <w:rFonts w:cs="B Lotus" w:hint="cs"/>
+          <w:sz w:val="32"/>
+          <w:szCs w:val="32"/>
+          <w:rtl/>
+          <w:lang w:bidi="fa-IR"/>
+        </w:rPr>
+        <w:t xml:space="preserve"> میدهد. </w:t>
+      </w:r>
+    </w:p>
+    <w:p>
+      <w:pPr>
+        <w:bidi/>
+        <w:jc w:val="both"/>
+        <w:rPr>
+          <w:rFonts w:cs="B Lotus"/>
+          <w:sz w:val="32"/>
+          <w:szCs w:val="32"/>
+          <w:rtl/>
+          <w:lang w:bidi="fa-IR"/>
+        </w:rPr>
+      </w:pPr>
+      <w:r>
+        <w:rPr>
+          <w:rFonts w:cs="B Lotus" w:hint="cs"/>
+          <w:sz w:val="32"/>
+          <w:szCs w:val="32"/>
+          <w:rtl/>
+          <w:lang w:bidi="fa-IR"/>
+        </w:rPr>
+        <w:t xml:space="preserve">معین مثبت یعنی یک بردار اگر صفر نباشد در خودش ضرب شود منفی نمیشود و بزرگتر از صفر است و مثبت است ضرب داخلی منظور است. </w:t>
+      </w:r>
+    </w:p>
+    <w:p>
+      <w:pPr>
+        <w:bidi/>
+        <w:jc w:val="both"/>
+        <w:rPr>
+          <w:rFonts w:cs="B Lotus"/>
           <w:sz w:val="32"/>
           <w:szCs w:val="32"/>
           <w:lang w:bidi="fa-IR"/>

</xml_diff>